<commit_message>
who knows at this point
</commit_message>
<xml_diff>
--- a/Assets/Pseudocode.docx
+++ b/Assets/Pseudocode.docx
@@ -206,7 +206,7 @@
         <w:t xml:space="preserve"> // </w:t>
       </w:r>
       <w:r>
-        <w:t>for saveing user score</w:t>
+        <w:t>for saving user score</w:t>
       </w:r>
     </w:p>
     <w:p>
@@ -244,10 +244,7 @@
     </w:p>
     <w:p>
       <w:r>
-        <w:t xml:space="preserve">Display game </w:t>
-      </w:r>
-      <w:r>
-        <w:t>with START button</w:t>
+        <w:t>Build answer buttons and add event listeners</w:t>
       </w:r>
     </w:p>
     <w:p>
@@ -341,12 +338,47 @@
     </w:p>
     <w:p>
       <w:r>
+        <w:t>Remove START button from DOM</w:t>
+      </w:r>
+    </w:p>
+    <w:p>
+      <w:r>
+        <w:t>Display</w:t>
+      </w:r>
+      <w:r>
+        <w:t xml:space="preserve"> last high score and user initials from localStorage</w:t>
+      </w:r>
+      <w:r>
+        <w:t xml:space="preserve"> </w:t>
+      </w:r>
+    </w:p>
+    <w:p>
+      <w:r>
+        <w:t>for each question in qArr[]</w:t>
+      </w:r>
+    </w:p>
+    <w:p>
+      <w:r>
         <w:tab/>
-        <w:t>Remove START button from DOM</w:t>
-      </w:r>
-    </w:p>
-    <w:p/>
-    <w:p/>
+        <w:t xml:space="preserve">call nextQuestion to assign fields to </w:t>
+      </w:r>
+      <w:r>
+        <w:t>buttons</w:t>
+      </w:r>
+    </w:p>
+    <w:p>
+      <w:r>
+        <w:tab/>
+      </w:r>
+      <w:r>
+        <w:t>call configureButton the style of each button and attach event listener</w:t>
+      </w:r>
+    </w:p>
+    <w:p>
+      <w:r>
+        <w:tab/>
+      </w:r>
+    </w:p>
     <w:sectPr>
       <w:pgSz w:w="12240" w:h="15840"/>
       <w:pgMar w:top="1440" w:right="1440" w:bottom="1440" w:left="1440" w:header="720" w:footer="720" w:gutter="0"/>

</xml_diff>